<commit_message>
added parts: 17, 18
</commit_message>
<xml_diff>
--- a/tasks.docx
+++ b/tasks.docx
@@ -1702,7 +1702,6 @@
                 <w:szCs w:val="19"/>
               </w:rPr>
             </w:pPr>
-            <w:bookmarkStart w:id="0" w:name="_GoBack"/>
             <w:r>
               <w:rPr>
                 <w:b/>
@@ -1733,10 +1732,8 @@
               <w:t>В задание из практической работы №8 добавить кнопку, в результате обработки нажатия события нажатия на которую, генерируются случайным образом различные фигуры из задания на эту практическую работу</w:t>
             </w:r>
           </w:p>
-          <w:bookmarkEnd w:id="0"/>
           <w:p>
             <w:pPr>
-              <w:shd w:val="clear" w:color="auto" w:fill="E7E6E6" w:themeFill="background2"/>
               <w:jc w:val="both"/>
               <w:rPr>
                 <w:b/>
@@ -1759,7 +1756,6 @@
           </w:p>
           <w:p>
             <w:pPr>
-              <w:shd w:val="clear" w:color="auto" w:fill="E7E6E6" w:themeFill="background2"/>
               <w:jc w:val="both"/>
               <w:rPr>
                 <w:color w:val="000000"/>
@@ -2064,7 +2060,6 @@
           </w:p>
           <w:p>
             <w:pPr>
-              <w:shd w:val="clear" w:color="auto" w:fill="E7E6E6" w:themeFill="background2"/>
               <w:jc w:val="both"/>
               <w:rPr>
                 <w:color w:val="000000"/>
@@ -2075,7 +2070,6 @@
           </w:p>
           <w:p>
             <w:pPr>
-              <w:shd w:val="clear" w:color="auto" w:fill="E7E6E6" w:themeFill="background2"/>
               <w:jc w:val="both"/>
               <w:rPr>
                 <w:b/>
@@ -2098,7 +2092,6 @@
           </w:p>
           <w:p>
             <w:pPr>
-              <w:shd w:val="clear" w:color="auto" w:fill="E7E6E6" w:themeFill="background2"/>
               <w:jc w:val="both"/>
               <w:rPr>
                 <w:color w:val="000000"/>
@@ -2387,7 +2380,6 @@
           </w:p>
           <w:p>
             <w:pPr>
-              <w:shd w:val="clear" w:color="auto" w:fill="E7E6E6" w:themeFill="background2"/>
               <w:spacing w:after="200" w:line="276" w:lineRule="auto"/>
               <w:jc w:val="both"/>
               <w:rPr>
@@ -2417,7 +2409,6 @@
           </w:p>
           <w:p>
             <w:pPr>
-              <w:shd w:val="clear" w:color="auto" w:fill="E7E6E6" w:themeFill="background2"/>
               <w:jc w:val="both"/>
               <w:rPr>
                 <w:b/>
@@ -2440,7 +2431,6 @@
           </w:p>
           <w:p>
             <w:pPr>
-              <w:shd w:val="clear" w:color="auto" w:fill="E7E6E6" w:themeFill="background2"/>
               <w:jc w:val="both"/>
               <w:rPr>
                 <w:color w:val="000000"/>
@@ -2493,7 +2483,6 @@
           </w:p>
           <w:p>
             <w:pPr>
-              <w:shd w:val="clear" w:color="auto" w:fill="E7E6E6" w:themeFill="background2"/>
               <w:jc w:val="both"/>
               <w:rPr>
                 <w:color w:val="000000"/>
@@ -2560,7 +2549,6 @@
           </w:p>
           <w:p>
             <w:pPr>
-              <w:shd w:val="clear" w:color="auto" w:fill="E7E6E6" w:themeFill="background2"/>
               <w:spacing w:after="200" w:line="276" w:lineRule="auto"/>
               <w:jc w:val="both"/>
               <w:rPr>
@@ -2580,7 +2568,6 @@
           </w:p>
           <w:p>
             <w:pPr>
-              <w:shd w:val="clear" w:color="auto" w:fill="E7E6E6" w:themeFill="background2"/>
               <w:jc w:val="both"/>
               <w:rPr>
                 <w:b/>
@@ -2603,7 +2590,6 @@
           </w:p>
           <w:p>
             <w:pPr>
-              <w:shd w:val="clear" w:color="auto" w:fill="E7E6E6" w:themeFill="background2"/>
               <w:spacing w:after="200" w:line="276" w:lineRule="auto"/>
               <w:jc w:val="both"/>
               <w:rPr>
@@ -2728,7 +2714,6 @@
           </w:p>
           <w:p>
             <w:pPr>
-              <w:shd w:val="clear" w:color="auto" w:fill="E7E6E6" w:themeFill="background2"/>
               <w:jc w:val="both"/>
               <w:rPr>
                 <w:b/>
@@ -2751,7 +2736,6 @@
           </w:p>
           <w:p>
             <w:pPr>
-              <w:shd w:val="clear" w:color="auto" w:fill="E7E6E6" w:themeFill="background2"/>
               <w:jc w:val="both"/>
               <w:rPr>
                 <w:color w:val="000000"/>
@@ -2770,7 +2754,6 @@
           </w:p>
           <w:p>
             <w:pPr>
-              <w:shd w:val="clear" w:color="auto" w:fill="E7E6E6" w:themeFill="background2"/>
               <w:jc w:val="both"/>
               <w:rPr>
                 <w:color w:val="000000"/>
@@ -2817,7 +2800,6 @@
           </w:p>
           <w:p>
             <w:pPr>
-              <w:shd w:val="clear" w:color="auto" w:fill="E7E6E6" w:themeFill="background2"/>
               <w:jc w:val="both"/>
               <w:rPr>
                 <w:color w:val="000000"/>
@@ -2836,7 +2818,6 @@
           </w:p>
           <w:p>
             <w:pPr>
-              <w:shd w:val="clear" w:color="auto" w:fill="E7E6E6" w:themeFill="background2"/>
               <w:jc w:val="both"/>
               <w:rPr>
                 <w:color w:val="000000"/>
@@ -2855,7 +2836,6 @@
           </w:p>
           <w:p>
             <w:pPr>
-              <w:shd w:val="clear" w:color="auto" w:fill="E7E6E6" w:themeFill="background2"/>
               <w:spacing w:after="200" w:line="276" w:lineRule="auto"/>
               <w:jc w:val="both"/>
               <w:rPr>
@@ -2891,7 +2871,6 @@
           </w:p>
           <w:p>
             <w:pPr>
-              <w:shd w:val="clear" w:color="auto" w:fill="E7E6E6" w:themeFill="background2"/>
               <w:jc w:val="both"/>
               <w:rPr>
                 <w:b/>
@@ -2914,7 +2893,6 @@
           </w:p>
           <w:p>
             <w:pPr>
-              <w:shd w:val="clear" w:color="auto" w:fill="E7E6E6" w:themeFill="background2"/>
               <w:jc w:val="both"/>
               <w:rPr>
                 <w:color w:val="000000"/>
@@ -2969,7 +2947,6 @@
           </w:p>
           <w:p>
             <w:pPr>
-              <w:shd w:val="clear" w:color="auto" w:fill="E7E6E6" w:themeFill="background2"/>
               <w:spacing w:after="200" w:line="276" w:lineRule="auto"/>
               <w:jc w:val="both"/>
               <w:rPr>
@@ -2989,7 +2966,6 @@
           </w:p>
           <w:p>
             <w:pPr>
-              <w:shd w:val="clear" w:color="auto" w:fill="E7E6E6" w:themeFill="background2"/>
               <w:jc w:val="both"/>
               <w:rPr>
                 <w:b/>
@@ -3012,7 +2988,6 @@
           </w:p>
           <w:p>
             <w:pPr>
-              <w:shd w:val="clear" w:color="auto" w:fill="E7E6E6" w:themeFill="background2"/>
               <w:spacing w:after="200" w:line="276" w:lineRule="auto"/>
               <w:jc w:val="both"/>
               <w:rPr>
@@ -3128,6 +3103,8 @@
               <w:br/>
               <w:t>2 4 6 8 0</w:t>
             </w:r>
+            <w:bookmarkStart w:id="0" w:name="_GoBack"/>
+            <w:bookmarkEnd w:id="0"/>
             <w:r>
               <w:rPr>
                 <w:color w:val="000000"/>

</xml_diff>